<commit_message>
almost my frien :')
</commit_message>
<xml_diff>
--- a/Tercera Entrega/Parámetros del benchmarking.docx
+++ b/Tercera Entrega/Parámetros del benchmarking.docx
@@ -102,6 +102,7 @@
           <w:id w:val="-726147867"/>
           <w:citation/>
         </w:sdtPr>
+        <w:sdtEndPr/>
         <w:sdtContent>
           <w:r>
             <w:fldChar w:fldCharType="begin"/>
@@ -142,6 +143,7 @@
           <w:id w:val="485590568"/>
           <w:citation/>
         </w:sdtPr>
+        <w:sdtEndPr/>
         <w:sdtContent>
           <w:r>
             <w:fldChar w:fldCharType="begin"/>
@@ -200,34 +202,19 @@
         <w:t>benchmarking</w:t>
       </w:r>
       <w:r>
-        <w:t xml:space="preserve"> que se realizará una vez completado el módulo de consultas federadas para el software Apache </w:t>
-      </w:r>
-      <w:proofErr w:type="spellStart"/>
-      <w:r>
-        <w:t>Marmotta</w:t>
-      </w:r>
-      <w:proofErr w:type="spellEnd"/>
-      <w:r>
-        <w:t>.</w:t>
+        <w:t xml:space="preserve"> que se realizará una vez completado el módulo de consultas federadas para el software Apache Marmotta.</w:t>
       </w:r>
     </w:p>
     <w:p>
       <w:r>
-        <w:t xml:space="preserve">Michael </w:t>
-      </w:r>
-      <w:proofErr w:type="spellStart"/>
-      <w:r>
-        <w:t>Shmidt</w:t>
-      </w:r>
-      <w:proofErr w:type="spellEnd"/>
-      <w:r>
-        <w:t xml:space="preserve"> y sus colegas</w:t>
+        <w:t>En</w:t>
       </w:r>
       <w:sdt>
         <w:sdtPr>
           <w:id w:val="-2105874597"/>
           <w:citation/>
         </w:sdtPr>
+        <w:sdtEndPr/>
         <w:sdtContent>
           <w:r>
             <w:fldChar w:fldCharType="begin"/>
@@ -256,161 +243,40 @@
         </w:sdtContent>
       </w:sdt>
       <w:r>
-        <w:t xml:space="preserve"> en su </w:t>
-      </w:r>
-      <w:proofErr w:type="spellStart"/>
-      <w:proofErr w:type="gramStart"/>
+        <w:t>, Michael Shmidt y sus colegas</w:t>
+      </w:r>
+      <w:r>
+        <w:t xml:space="preserve"> proponen un </w:t>
+      </w:r>
       <w:r>
         <w:rPr>
           <w:i/>
           <w:iCs/>
         </w:rPr>
-        <w:t>paper</w:t>
-      </w:r>
-      <w:proofErr w:type="spellEnd"/>
-      <w:proofErr w:type="gramEnd"/>
+        <w:t>benchmarking</w:t>
+      </w:r>
+      <w:r>
+        <w:t xml:space="preserve"> que mida las capacidades de los gestores de consultas federadas. Fue elaborado basándose en otros </w:t>
+      </w:r>
       <w:r>
         <w:rPr>
           <w:i/>
           <w:iCs/>
         </w:rPr>
-        <w:t xml:space="preserve"> </w:t>
-      </w:r>
-      <w:proofErr w:type="spellStart"/>
+        <w:t xml:space="preserve">benchmarking </w:t>
+      </w:r>
+      <w:r>
+        <w:t>populares y citados</w:t>
+      </w:r>
       <w:r>
         <w:rPr>
           <w:i/>
           <w:iCs/>
         </w:rPr>
-        <w:t>FedBench</w:t>
-      </w:r>
-      <w:proofErr w:type="spellEnd"/>
-      <w:r>
-        <w:rPr>
-          <w:i/>
-          <w:iCs/>
-        </w:rPr>
-        <w:t xml:space="preserve">: A </w:t>
-      </w:r>
-      <w:proofErr w:type="spellStart"/>
-      <w:r>
-        <w:rPr>
-          <w:i/>
-          <w:iCs/>
-        </w:rPr>
-        <w:t>Benchmark</w:t>
-      </w:r>
-      <w:proofErr w:type="spellEnd"/>
-      <w:r>
-        <w:rPr>
-          <w:i/>
-          <w:iCs/>
-        </w:rPr>
-        <w:t xml:space="preserve"> Suite </w:t>
-      </w:r>
-      <w:proofErr w:type="spellStart"/>
-      <w:r>
-        <w:rPr>
-          <w:i/>
-          <w:iCs/>
-        </w:rPr>
-        <w:t>for</w:t>
-      </w:r>
-      <w:proofErr w:type="spellEnd"/>
-      <w:r>
-        <w:rPr>
-          <w:i/>
-          <w:iCs/>
-        </w:rPr>
-        <w:t xml:space="preserve"> </w:t>
-      </w:r>
-      <w:proofErr w:type="spellStart"/>
-      <w:r>
-        <w:rPr>
-          <w:i/>
-          <w:iCs/>
-        </w:rPr>
-        <w:t>Federated</w:t>
-      </w:r>
-      <w:proofErr w:type="spellEnd"/>
-      <w:r>
-        <w:rPr>
-          <w:i/>
-          <w:iCs/>
-        </w:rPr>
-        <w:t xml:space="preserve"> </w:t>
-      </w:r>
-      <w:proofErr w:type="spellStart"/>
-      <w:r>
-        <w:rPr>
-          <w:i/>
-          <w:iCs/>
-        </w:rPr>
-        <w:t>Semantic</w:t>
-      </w:r>
-      <w:proofErr w:type="spellEnd"/>
-      <w:r>
-        <w:rPr>
-          <w:i/>
-          <w:iCs/>
-        </w:rPr>
-        <w:t xml:space="preserve"> Data </w:t>
-      </w:r>
-      <w:proofErr w:type="spellStart"/>
-      <w:r>
-        <w:rPr>
-          <w:i/>
-          <w:iCs/>
-        </w:rPr>
-        <w:t>Query</w:t>
-      </w:r>
-      <w:proofErr w:type="spellEnd"/>
-      <w:r>
-        <w:rPr>
-          <w:i/>
-          <w:iCs/>
-        </w:rPr>
-        <w:t xml:space="preserve"> Processing</w:t>
-      </w:r>
-      <w:r>
-        <w:t xml:space="preserve"> proponen un </w:t>
-      </w:r>
-      <w:r>
-        <w:rPr>
-          <w:i/>
-          <w:iCs/>
-        </w:rPr>
-        <w:t>benchmarking</w:t>
-      </w:r>
-      <w:r>
-        <w:t xml:space="preserve"> que mida las capacidades de los gestores de consultas federadas. Fue elaborado basándose en otros </w:t>
-      </w:r>
-      <w:r>
-        <w:rPr>
-          <w:i/>
-          <w:iCs/>
-        </w:rPr>
-        <w:t xml:space="preserve">benchmarking </w:t>
-      </w:r>
-      <w:r>
-        <w:t>populares y citados</w:t>
-      </w:r>
-      <w:r>
-        <w:rPr>
-          <w:i/>
-          <w:iCs/>
-        </w:rPr>
         <w:t xml:space="preserve">, </w:t>
       </w:r>
       <w:r>
-        <w:t xml:space="preserve">los cuales son </w:t>
-      </w:r>
-      <w:r>
-        <w:rPr>
-          <w:i/>
-          <w:iCs/>
-        </w:rPr>
-        <w:t>SP^2Bench</w:t>
+        <w:t>los cuales son</w:t>
       </w:r>
       <w:sdt>
         <w:sdtPr>
@@ -421,6 +287,7 @@
           <w:id w:val="-231778499"/>
           <w:citation/>
         </w:sdtPr>
+        <w:sdtEndPr/>
         <w:sdtContent>
           <w:r>
             <w:rPr>
@@ -467,24 +334,11 @@
         </w:sdtContent>
       </w:sdt>
       <w:r>
-        <w:t xml:space="preserve"> y </w:t>
-      </w:r>
-      <w:r>
-        <w:rPr>
-          <w:i/>
-          <w:iCs/>
-        </w:rPr>
-        <w:t xml:space="preserve">Berlín SPARQL </w:t>
-      </w:r>
-      <w:proofErr w:type="spellStart"/>
-      <w:r>
-        <w:rPr>
-          <w:i/>
-          <w:iCs/>
-        </w:rPr>
-        <w:t>Benchmark</w:t>
-      </w:r>
-      <w:proofErr w:type="spellEnd"/>
+        <w:t xml:space="preserve"> </w:t>
+      </w:r>
+      <w:r>
+        <w:t>y</w:t>
+      </w:r>
       <w:sdt>
         <w:sdtPr>
           <w:rPr>
@@ -494,6 +348,7 @@
           <w:id w:val="-1501658759"/>
           <w:citation/>
         </w:sdtPr>
+        <w:sdtEndPr/>
         <w:sdtContent>
           <w:r>
             <w:rPr>
@@ -547,10 +402,22 @@
         <w:t>,</w:t>
       </w:r>
       <w:r>
-        <w:t xml:space="preserve"> cuyo objetivo fueron evaluar consultas centralizadas</w:t>
-      </w:r>
-      <w:r>
-        <w:t xml:space="preserve">. Este será el documento en el se basará para construir el </w:t>
+        <w:t xml:space="preserve"> cuyo objetivo </w:t>
+      </w:r>
+      <w:r>
+        <w:t>era</w:t>
+      </w:r>
+      <w:r>
+        <w:t xml:space="preserve"> evaluar consultas centralizadas</w:t>
+      </w:r>
+      <w:r>
+        <w:t xml:space="preserve">. Este documento </w:t>
+      </w:r>
+      <w:r>
+        <w:t>será la base</w:t>
+      </w:r>
+      <w:r>
+        <w:t xml:space="preserve"> para construir el </w:t>
       </w:r>
       <w:r>
         <w:rPr>
@@ -579,7 +446,10 @@
     </w:p>
     <w:p>
       <w:r>
-        <w:t>Heterogeneidad a nivel de datos se identifican en los siguientes aspectos</w:t>
+        <w:t>La h</w:t>
+      </w:r>
+      <w:r>
+        <w:t>eterogeneidad a nivel de datos se identifica en los siguientes aspectos</w:t>
       </w:r>
     </w:p>
     <w:p>
@@ -593,7 +463,6 @@
       <w:r>
         <w:t xml:space="preserve">Distribución física: Cómo se comportan los sistemas de consultas frente a </w:t>
       </w:r>
-      <w:proofErr w:type="spellStart"/>
       <w:r>
         <w:rPr>
           <w:i/>
@@ -601,7 +470,6 @@
         </w:rPr>
         <w:t>datasets</w:t>
       </w:r>
-      <w:proofErr w:type="spellEnd"/>
       <w:r>
         <w:t xml:space="preserve"> cuya ubicación física son distintas.</w:t>
       </w:r>
@@ -622,35 +490,17 @@
           <w:i/>
           <w:iCs/>
         </w:rPr>
-        <w:t xml:space="preserve">SPARQL </w:t>
-      </w:r>
-      <w:proofErr w:type="spellStart"/>
+        <w:t>SPARQL endpoints</w:t>
+      </w:r>
+      <w:r>
+        <w:t xml:space="preserve"> y datos en la nube del </w:t>
+      </w:r>
       <w:r>
         <w:rPr>
           <w:i/>
           <w:iCs/>
         </w:rPr>
-        <w:t>endpoints</w:t>
-      </w:r>
-      <w:proofErr w:type="spellEnd"/>
-      <w:r>
-        <w:t xml:space="preserve"> y datos en la nube del </w:t>
-      </w:r>
-      <w:proofErr w:type="spellStart"/>
-      <w:r>
-        <w:rPr>
-          <w:i/>
-          <w:iCs/>
-        </w:rPr>
-        <w:t>Linked</w:t>
-      </w:r>
-      <w:proofErr w:type="spellEnd"/>
-      <w:r>
-        <w:rPr>
-          <w:i/>
-          <w:iCs/>
-        </w:rPr>
-        <w:t xml:space="preserve"> Data</w:t>
+        <w:t>Linked Data</w:t>
       </w:r>
       <w:r>
         <w:t>.</w:t>
@@ -665,56 +515,38 @@
         </w:numPr>
       </w:pPr>
       <w:r>
-        <w:t xml:space="preserve">Existencia de fuentes de datos: Este aspecto solo es posible llevarse a cabo en la nube del </w:t>
-      </w:r>
-      <w:proofErr w:type="spellStart"/>
+        <w:t xml:space="preserve">Existencia de fuentes de datos: </w:t>
+      </w:r>
+      <w:r>
+        <w:t>De manera local, si se tiene el conocimiento sobre los campos que hay en el repositorio</w:t>
+      </w:r>
+      <w:r>
+        <w:t xml:space="preserve"> por lo que evaluar este campo es posible</w:t>
+      </w:r>
+      <w:r>
+        <w:t>.</w:t>
+      </w:r>
+      <w:r>
+        <w:t xml:space="preserve"> Sin embargo, e</w:t>
+      </w:r>
+      <w:r>
+        <w:t>ste aspecto</w:t>
+      </w:r>
+      <w:r>
+        <w:t xml:space="preserve"> no</w:t>
+      </w:r>
+      <w:r>
+        <w:t xml:space="preserve"> es posible llevarse a cabo en la nube del </w:t>
+      </w:r>
       <w:r>
         <w:rPr>
           <w:i/>
           <w:iCs/>
         </w:rPr>
-        <w:t>Linked</w:t>
-      </w:r>
-      <w:proofErr w:type="spellEnd"/>
-      <w:r>
-        <w:rPr>
-          <w:i/>
-          <w:iCs/>
-        </w:rPr>
-        <w:t xml:space="preserve"> Data</w:t>
-      </w:r>
-      <w:r>
-        <w:t xml:space="preserve"> ya que a priori no se puede averiguar si la nube de datos contiene o no las fuentes de datos solicitadas en la consulta. De manera local, </w:t>
-      </w:r>
-      <w:r>
-        <w:t xml:space="preserve">si </w:t>
-      </w:r>
-      <w:r>
-        <w:t>se</w:t>
-      </w:r>
-      <w:r>
-        <w:t xml:space="preserve"> tiene el</w:t>
-      </w:r>
-      <w:r>
-        <w:t xml:space="preserve"> conoc</w:t>
-      </w:r>
-      <w:r>
-        <w:t xml:space="preserve">imiento sobre los </w:t>
-      </w:r>
-      <w:r>
-        <w:t>campos</w:t>
-      </w:r>
-      <w:r>
-        <w:t xml:space="preserve"> que</w:t>
-      </w:r>
-      <w:r>
-        <w:t xml:space="preserve"> hay</w:t>
-      </w:r>
-      <w:r>
-        <w:t xml:space="preserve"> en el repositorio</w:t>
-      </w:r>
-      <w:r>
-        <w:t>.</w:t>
+        <w:t>Linked Data</w:t>
+      </w:r>
+      <w:r>
+        <w:t xml:space="preserve"> ya que a priori no se puede averiguar si la nube de datos contiene o no las fuentes de datos solicitadas en la consulta. </w:t>
       </w:r>
     </w:p>
     <w:p>
@@ -726,8 +558,11 @@
         </w:numPr>
       </w:pPr>
       <w:r>
+        <w:t xml:space="preserve">Estadísticas de datos: De manera local, se puede conocer información de los repositorios mediante sus histogramas sobre propiedades, cantidad de datos y su </w:t>
+      </w:r>
+      <w:r>
         <w:lastRenderedPageBreak/>
-        <w:t>Estadísticas de datos: De manera local, se puede conocer información de los repositorios mediante sus histogramas sobre propiedades, cantidad de datos y su distribución de datos. Sin embargo, cuando los repositorios no son locales, puede haber poca o nula información acera de ellos.</w:t>
+        <w:t>distribución de datos. Sin embargo, cuando los repositorios no son locales, puede haber poca o nula información acera de ellos.</w:t>
       </w:r>
     </w:p>
     <w:p>
@@ -767,21 +602,12 @@
       <w:r>
         <w:t xml:space="preserve">Cabe decir que en la nube del </w:t>
       </w:r>
-      <w:proofErr w:type="spellStart"/>
       <w:r>
         <w:rPr>
           <w:i/>
           <w:iCs/>
         </w:rPr>
-        <w:t>Linked</w:t>
-      </w:r>
-      <w:proofErr w:type="spellEnd"/>
-      <w:r>
-        <w:rPr>
-          <w:i/>
-          <w:iCs/>
-        </w:rPr>
-        <w:t xml:space="preserve"> Data</w:t>
+        <w:t>Linked Data</w:t>
       </w:r>
       <w:r>
         <w:t xml:space="preserve"> no es posible determinar la completitud de datos ya que un </w:t>
@@ -846,7 +672,6 @@
       </w:r>
     </w:p>
     <w:p>
-      <w:proofErr w:type="spellStart"/>
       <w:r>
         <w:rPr>
           <w:i/>
@@ -854,12 +679,14 @@
         </w:rPr>
         <w:t>FedBench</w:t>
       </w:r>
-      <w:proofErr w:type="spellEnd"/>
       <w:r>
         <w:t xml:space="preserve"> está basado en 3 componentes los cuales, pueden ser modificados, extendidos y personalizado para cubrir un escenario en específico.</w:t>
       </w:r>
       <w:r>
         <w:t xml:space="preserve"> Los componentes son</w:t>
+      </w:r>
+      <w:r>
+        <w:t>:</w:t>
       </w:r>
     </w:p>
     <w:p>
@@ -873,7 +700,6 @@
       <w:r>
         <w:t xml:space="preserve">Múltiples </w:t>
       </w:r>
-      <w:proofErr w:type="spellStart"/>
       <w:r>
         <w:rPr>
           <w:i/>
@@ -881,35 +707,30 @@
         </w:rPr>
         <w:t>datasets</w:t>
       </w:r>
-      <w:proofErr w:type="spellEnd"/>
       <w:r>
         <w:t xml:space="preserve">: </w:t>
       </w:r>
       <w:r>
         <w:t xml:space="preserve">Elaboración de </w:t>
       </w:r>
-      <w:proofErr w:type="spellStart"/>
       <w:r>
         <w:rPr>
           <w:i/>
         </w:rPr>
         <w:t>datasets</w:t>
       </w:r>
-      <w:proofErr w:type="spellEnd"/>
       <w:r>
         <w:rPr>
           <w:iCs/>
         </w:rPr>
         <w:t xml:space="preserve"> y estadísticas. Para este proyecto, los </w:t>
       </w:r>
-      <w:proofErr w:type="spellStart"/>
       <w:r>
         <w:rPr>
           <w:i/>
         </w:rPr>
         <w:t>datasets</w:t>
       </w:r>
-      <w:proofErr w:type="spellEnd"/>
       <w:r>
         <w:rPr>
           <w:iCs/>
@@ -952,6 +773,12 @@
         </w:rPr>
         <w:t xml:space="preserve"> de evaluación</w:t>
       </w:r>
+      <w:r>
+        <w:rPr>
+          <w:iCs/>
+        </w:rPr>
+        <w:t>.</w:t>
+      </w:r>
     </w:p>
     <w:p>
       <w:pPr>
@@ -960,62 +787,82 @@
         </w:rPr>
       </w:pPr>
       <w:r>
-        <w:t xml:space="preserve">La continuación del </w:t>
-      </w:r>
-      <w:proofErr w:type="spellStart"/>
+        <w:t>El artículo</w:t>
+      </w:r>
+      <w:r>
+        <w:t xml:space="preserve"> </w:t>
+      </w:r>
+      <w:r>
+        <w:rPr>
+          <w:iCs/>
+        </w:rPr>
+        <w:t xml:space="preserve">continua con </w:t>
+      </w:r>
+      <w:r>
+        <w:rPr>
+          <w:iCs/>
+        </w:rPr>
+        <w:t>una profundización de los 3 componentes mencionados</w:t>
+      </w:r>
+      <w:r>
+        <w:rPr>
+          <w:iCs/>
+        </w:rPr>
+        <w:t>,</w:t>
+      </w:r>
+      <w:r>
+        <w:rPr>
+          <w:iCs/>
+        </w:rPr>
+        <w:t xml:space="preserve"> pero con sus propios datos y consultas. </w:t>
+      </w:r>
+      <w:r>
+        <w:rPr>
+          <w:iCs/>
+        </w:rPr>
+        <w:t xml:space="preserve">En el artículo se propone que el </w:t>
+      </w:r>
       <w:r>
         <w:rPr>
           <w:i/>
+        </w:rPr>
+        <w:t>benchmarking</w:t>
+      </w:r>
+      <w:r>
+        <w:rPr>
           <w:iCs/>
         </w:rPr>
-        <w:t>paper</w:t>
-      </w:r>
-      <w:proofErr w:type="spellEnd"/>
+        <w:t xml:space="preserve"> propuesto es posible cambiar en función de las necesidades de la comparación</w:t>
+      </w:r>
       <w:r>
         <w:rPr>
           <w:iCs/>
         </w:rPr>
-        <w:t xml:space="preserve"> es una profundización de los 3 componentes mencionados</w:t>
+        <w:t xml:space="preserve">, </w:t>
       </w:r>
       <w:r>
         <w:rPr>
           <w:iCs/>
         </w:rPr>
-        <w:t>,</w:t>
+        <w:t>por lo que para</w:t>
       </w:r>
       <w:r>
         <w:rPr>
           <w:iCs/>
         </w:rPr>
-        <w:t xml:space="preserve"> pero con sus propios datos y consultas. Tal y como el mismo </w:t>
-      </w:r>
-      <w:proofErr w:type="spellStart"/>
-      <w:r>
-        <w:rPr>
-          <w:i/>
-        </w:rPr>
-        <w:t>paper</w:t>
-      </w:r>
-      <w:proofErr w:type="spellEnd"/>
+        <w:t xml:space="preserve"> este proyecto terminal se adaptará los componentes</w:t>
+      </w:r>
       <w:r>
         <w:rPr>
           <w:iCs/>
         </w:rPr>
-        <w:t xml:space="preserve"> lo propone, para este proyecto terminal se adaptará los componentes para llevarlo a cabio con el software de Apache </w:t>
-      </w:r>
-      <w:proofErr w:type="spellStart"/>
+        <w:t xml:space="preserve"> de la evaluación</w:t>
+      </w:r>
       <w:r>
         <w:rPr>
           <w:iCs/>
         </w:rPr>
-        <w:t>Marmotta</w:t>
-      </w:r>
-      <w:proofErr w:type="spellEnd"/>
-      <w:r>
-        <w:rPr>
-          <w:iCs/>
-        </w:rPr>
-        <w:t xml:space="preserve"> una vez implementado el módulo.</w:t>
+        <w:t xml:space="preserve"> para llevarlo a cabo con el software de Apache Marmotta una vez implementado el módulo.</w:t>
       </w:r>
     </w:p>
     <w:p>
@@ -1028,65 +875,111 @@
         <w:rPr>
           <w:iCs/>
         </w:rPr>
-        <w:t xml:space="preserve">Se </w:t>
-      </w:r>
+        <w:t xml:space="preserve">Después de realizar un análisis en </w:t>
+      </w:r>
+      <w:sdt>
+        <w:sdtPr>
+          <w:id w:val="1827481120"/>
+          <w:citation/>
+        </w:sdtPr>
+        <w:sdtContent>
+          <w:r>
+            <w:fldChar w:fldCharType="begin"/>
+          </w:r>
+          <w:r>
+            <w:instrText xml:space="preserve"> CITATION Sch11 \l 2058 </w:instrText>
+          </w:r>
+          <w:r>
+            <w:fldChar w:fldCharType="separate"/>
+          </w:r>
+          <w:r>
+            <w:rPr>
+              <w:noProof/>
+            </w:rPr>
+            <w:t xml:space="preserve"> </w:t>
+          </w:r>
+          <w:r>
+            <w:rPr>
+              <w:noProof/>
+            </w:rPr>
+            <w:t>[3]</w:t>
+          </w:r>
+          <w:r>
+            <w:fldChar w:fldCharType="end"/>
+          </w:r>
+        </w:sdtContent>
+      </w:sdt>
       <w:r>
         <w:rPr>
           <w:iCs/>
         </w:rPr>
+        <w:t>, s</w:t>
+      </w:r>
+      <w:r>
+        <w:rPr>
+          <w:iCs/>
+        </w:rPr>
+        <w:t xml:space="preserve">e </w:t>
+      </w:r>
+      <w:r>
+        <w:rPr>
+          <w:iCs/>
+        </w:rPr>
         <w:t>determin</w:t>
       </w:r>
       <w:r>
         <w:rPr>
           <w:iCs/>
         </w:rPr>
-        <w:t xml:space="preserve">ó que el </w:t>
-      </w:r>
-      <w:proofErr w:type="spellStart"/>
-      <w:proofErr w:type="gramStart"/>
+        <w:t xml:space="preserve">ó que </w:t>
+      </w:r>
+      <w:r>
+        <w:rPr>
+          <w:iCs/>
+        </w:rPr>
+        <w:t xml:space="preserve">la información del artículo </w:t>
+      </w:r>
+      <w:r>
+        <w:rPr>
+          <w:iCs/>
+        </w:rPr>
+        <w:t xml:space="preserve">anterior no era suficiente para delimitar el </w:t>
+      </w:r>
       <w:r>
         <w:rPr>
           <w:i/>
         </w:rPr>
-        <w:t>paper</w:t>
-      </w:r>
-      <w:proofErr w:type="spellEnd"/>
-      <w:proofErr w:type="gramEnd"/>
+        <w:t>benchm</w:t>
+      </w:r>
       <w:r>
         <w:rPr>
           <w:i/>
         </w:rPr>
+        <w:t>a</w:t>
+      </w:r>
+      <w:r>
+        <w:rPr>
+          <w:i/>
+        </w:rPr>
+        <w:t>rking</w:t>
+      </w:r>
+      <w:r>
+        <w:rPr>
+          <w:iCs/>
+        </w:rPr>
+        <w:t xml:space="preserve"> del proyecto actual por lo que se </w:t>
+      </w:r>
+      <w:r>
+        <w:rPr>
+          <w:iCs/>
+        </w:rPr>
+        <w:t>buscaron otras alternativas.</w:t>
+      </w:r>
+      <w:r>
+        <w:rPr>
+          <w:iCs/>
+        </w:rPr>
         <w:t xml:space="preserve"> </w:t>
-      </w:r>
-      <w:r>
-        <w:rPr>
-          <w:iCs/>
-        </w:rPr>
-        <w:t xml:space="preserve">anterior no era suficiente para delimitar el </w:t>
-      </w:r>
-      <w:r>
-        <w:rPr>
-          <w:i/>
-        </w:rPr>
-        <w:t>benchm</w:t>
-      </w:r>
-      <w:r>
-        <w:rPr>
-          <w:i/>
-        </w:rPr>
-        <w:t>a</w:t>
-      </w:r>
-      <w:r>
-        <w:rPr>
-          <w:i/>
-        </w:rPr>
-        <w:t>rking</w:t>
-      </w:r>
-      <w:r>
-        <w:rPr>
-          <w:iCs/>
-        </w:rPr>
-        <w:t xml:space="preserve"> del proyecto actual por lo que se buscó otro. </w:t>
       </w:r>
     </w:p>
     <w:p>
@@ -1096,181 +989,54 @@
         </w:rPr>
         <w:t xml:space="preserve">Gabriela Montoya y su equipo en España desarrollaron un </w:t>
       </w:r>
-      <w:proofErr w:type="spellStart"/>
-      <w:proofErr w:type="gramStart"/>
+      <w:r>
+        <w:rPr>
+          <w:iCs/>
+        </w:rPr>
+        <w:t xml:space="preserve">artículo </w:t>
+      </w:r>
+      <w:r>
+        <w:rPr>
+          <w:iCs/>
+        </w:rPr>
+        <w:t xml:space="preserve">que cubriera las limitaciones </w:t>
+      </w:r>
+      <w:r>
+        <w:rPr>
+          <w:iCs/>
+        </w:rPr>
+        <w:t xml:space="preserve">del </w:t>
+      </w:r>
       <w:r>
         <w:rPr>
           <w:i/>
         </w:rPr>
-        <w:t>paper</w:t>
-      </w:r>
-      <w:proofErr w:type="spellEnd"/>
-      <w:proofErr w:type="gramEnd"/>
+        <w:t xml:space="preserve">benchmarking </w:t>
+      </w:r>
       <w:r>
         <w:rPr>
           <w:iCs/>
         </w:rPr>
-        <w:t xml:space="preserve"> que cubriera las limitaciones </w:t>
+        <w:t>que</w:t>
       </w:r>
       <w:r>
         <w:rPr>
           <w:iCs/>
         </w:rPr>
-        <w:t xml:space="preserve">del </w:t>
-      </w:r>
-      <w:r>
-        <w:rPr>
-          <w:i/>
-        </w:rPr>
-        <w:t xml:space="preserve">benchmarking </w:t>
+        <w:t xml:space="preserve"> Michael había </w:t>
       </w:r>
       <w:r>
         <w:rPr>
           <w:iCs/>
         </w:rPr>
-        <w:t>que</w:t>
+        <w:t xml:space="preserve">desarrollado. </w:t>
       </w:r>
       <w:r>
         <w:rPr>
           <w:iCs/>
         </w:rPr>
-        <w:t xml:space="preserve"> Michael había </w:t>
-      </w:r>
-      <w:r>
-        <w:rPr>
-          <w:iCs/>
-        </w:rPr>
-        <w:t xml:space="preserve">desarrollado. El </w:t>
-      </w:r>
-      <w:proofErr w:type="spellStart"/>
-      <w:r>
-        <w:rPr>
-          <w:i/>
-        </w:rPr>
-        <w:t>paper</w:t>
-      </w:r>
-      <w:proofErr w:type="spellEnd"/>
-      <w:r>
-        <w:rPr>
-          <w:iCs/>
-        </w:rPr>
-        <w:t xml:space="preserve"> </w:t>
-      </w:r>
-      <w:r>
-        <w:t>B</w:t>
-      </w:r>
-      <w:r>
-        <w:rPr>
-          <w:i/>
-          <w:iCs/>
-        </w:rPr>
-        <w:t xml:space="preserve">enchmarking </w:t>
-      </w:r>
-      <w:proofErr w:type="spellStart"/>
-      <w:r>
-        <w:rPr>
-          <w:i/>
-          <w:iCs/>
-        </w:rPr>
-        <w:t>Federated</w:t>
-      </w:r>
-      <w:proofErr w:type="spellEnd"/>
-      <w:r>
-        <w:rPr>
-          <w:i/>
-          <w:iCs/>
-        </w:rPr>
-        <w:t xml:space="preserve"> SPARQL </w:t>
-      </w:r>
-      <w:proofErr w:type="spellStart"/>
-      <w:r>
-        <w:rPr>
-          <w:i/>
-          <w:iCs/>
-        </w:rPr>
-        <w:t>Query</w:t>
-      </w:r>
-      <w:proofErr w:type="spellEnd"/>
-      <w:r>
-        <w:rPr>
-          <w:i/>
-          <w:iCs/>
-        </w:rPr>
-        <w:t xml:space="preserve"> </w:t>
-      </w:r>
-      <w:proofErr w:type="spellStart"/>
-      <w:r>
-        <w:rPr>
-          <w:i/>
-          <w:iCs/>
-        </w:rPr>
-        <w:t>Engines</w:t>
-      </w:r>
-      <w:proofErr w:type="spellEnd"/>
-      <w:r>
-        <w:rPr>
-          <w:i/>
-          <w:iCs/>
-        </w:rPr>
-        <w:t xml:space="preserve">: </w:t>
-      </w:r>
-      <w:proofErr w:type="gramStart"/>
-      <w:r>
-        <w:rPr>
-          <w:i/>
-          <w:iCs/>
-        </w:rPr>
-        <w:t xml:space="preserve">Are </w:t>
-      </w:r>
-      <w:proofErr w:type="spellStart"/>
-      <w:r>
-        <w:rPr>
-          <w:i/>
-          <w:iCs/>
-        </w:rPr>
-        <w:t>Existing</w:t>
-      </w:r>
-      <w:proofErr w:type="spellEnd"/>
-      <w:r>
-        <w:rPr>
-          <w:i/>
-          <w:iCs/>
-        </w:rPr>
-        <w:t xml:space="preserve"> </w:t>
-      </w:r>
-      <w:proofErr w:type="spellStart"/>
-      <w:r>
-        <w:rPr>
-          <w:i/>
-          <w:iCs/>
-        </w:rPr>
-        <w:t>Testbeds</w:t>
-      </w:r>
-      <w:proofErr w:type="spellEnd"/>
-      <w:r>
-        <w:rPr>
-          <w:i/>
-          <w:iCs/>
-        </w:rPr>
-        <w:t xml:space="preserve"> </w:t>
-      </w:r>
-      <w:proofErr w:type="spellStart"/>
-      <w:r>
-        <w:rPr>
-          <w:i/>
-          <w:iCs/>
-        </w:rPr>
-        <w:t>Enough</w:t>
-      </w:r>
-      <w:proofErr w:type="spellEnd"/>
-      <w:r>
-        <w:rPr>
-          <w:i/>
-          <w:iCs/>
-        </w:rPr>
-        <w:t>?</w:t>
-      </w:r>
-      <w:proofErr w:type="gramEnd"/>
+        <w:t>En</w:t>
+      </w:r>
       <w:sdt>
         <w:sdtPr>
           <w:rPr>
@@ -1278,6 +1044,101 @@
             <w:iCs/>
           </w:rPr>
           <w:id w:val="-572356497"/>
+          <w:citation/>
+        </w:sdtPr>
+        <w:sdtEndPr/>
+        <w:sdtContent>
+          <w:r>
+            <w:rPr>
+              <w:i/>
+              <w:iCs/>
+            </w:rPr>
+            <w:fldChar w:fldCharType="begin"/>
+          </w:r>
+          <w:r>
+            <w:rPr>
+              <w:i/>
+              <w:iCs/>
+            </w:rPr>
+            <w:instrText xml:space="preserve">CITATION Mon12 \l 2058 </w:instrText>
+          </w:r>
+          <w:r>
+            <w:rPr>
+              <w:i/>
+              <w:iCs/>
+            </w:rPr>
+            <w:fldChar w:fldCharType="separate"/>
+          </w:r>
+          <w:r>
+            <w:rPr>
+              <w:i/>
+              <w:iCs/>
+              <w:noProof/>
+            </w:rPr>
+            <w:t xml:space="preserve"> </w:t>
+          </w:r>
+          <w:r>
+            <w:rPr>
+              <w:noProof/>
+            </w:rPr>
+            <w:t>[6]</w:t>
+          </w:r>
+          <w:r>
+            <w:rPr>
+              <w:i/>
+              <w:iCs/>
+            </w:rPr>
+            <w:fldChar w:fldCharType="end"/>
+          </w:r>
+        </w:sdtContent>
+      </w:sdt>
+      <w:r>
+        <w:rPr>
+          <w:i/>
+          <w:iCs/>
+        </w:rPr>
+        <w:t xml:space="preserve"> </w:t>
+      </w:r>
+      <w:r>
+        <w:t>se</w:t>
+      </w:r>
+      <w:r>
+        <w:t xml:space="preserve"> </w:t>
+      </w:r>
+      <w:r>
+        <w:t>especifica</w:t>
+      </w:r>
+      <w:r>
+        <w:t xml:space="preserve"> más sobre </w:t>
+      </w:r>
+      <w:r>
+        <w:rPr>
+          <w:i/>
+          <w:iCs/>
+        </w:rPr>
+        <w:t>FedBench</w:t>
+      </w:r>
+      <w:r>
+        <w:t xml:space="preserve"> y sobre los componentes que impactan el rendimiento de sistemas de consultas federadas.</w:t>
+      </w:r>
+    </w:p>
+    <w:p/>
+    <w:p/>
+    <w:p>
+      <w:r>
+        <w:lastRenderedPageBreak/>
+        <w:t xml:space="preserve">Con base </w:t>
+      </w:r>
+      <w:r>
+        <w:t xml:space="preserve">en </w:t>
+      </w:r>
+      <w:sdt>
+        <w:sdtPr>
+          <w:rPr>
+            <w:i/>
+            <w:iCs/>
+          </w:rPr>
+          <w:id w:val="1742594816"/>
           <w:citation/>
         </w:sdtPr>
         <w:sdtContent>
@@ -1326,33 +1187,13 @@
         </w:sdtContent>
       </w:sdt>
       <w:r>
-        <w:rPr>
-          <w:i/>
-          <w:iCs/>
-        </w:rPr>
-        <w:t xml:space="preserve"> </w:t>
-      </w:r>
-      <w:r>
-        <w:t xml:space="preserve">especifica más sobre </w:t>
-      </w:r>
-      <w:proofErr w:type="spellStart"/>
-      <w:r>
-        <w:rPr>
-          <w:i/>
-          <w:iCs/>
-        </w:rPr>
-        <w:t>FedBench</w:t>
-      </w:r>
-      <w:proofErr w:type="spellEnd"/>
-      <w:r>
-        <w:t xml:space="preserve"> y sobre los componentes que impactan el rendimiento de sistemas de consultas federadas.</w:t>
-      </w:r>
-    </w:p>
-    <w:p/>
-    <w:p>
-      <w:r>
-        <w:lastRenderedPageBreak/>
-        <w:t>Con base a Montoya y su equipo, existen 2 variables que influyen en el sistemas de consultas federadas y son</w:t>
+        <w:t xml:space="preserve">, existen 2 variables que influyen en </w:t>
+      </w:r>
+      <w:r>
+        <w:t>los</w:t>
+      </w:r>
+      <w:r>
+        <w:t xml:space="preserve"> sistemas de consultas federadas y son</w:t>
       </w:r>
     </w:p>
     <w:p>
@@ -1364,10 +1205,28 @@
         </w:numPr>
       </w:pPr>
       <w:r>
-        <w:t>Independientes: Son aquellas características que debe de ser especificadas con el fin de asegurar que sean replicables los escenarios de evaluación.</w:t>
-      </w:r>
-      <w:r>
-        <w:t xml:space="preserve"> Las variables independientes que se proponen son</w:t>
+        <w:t>Variables i</w:t>
+      </w:r>
+      <w:r>
+        <w:t xml:space="preserve">ndependientes: Son aquellas características que debe de ser especificadas con el fin de asegurar que sean replicables </w:t>
+      </w:r>
+      <w:r>
+        <w:t xml:space="preserve">en </w:t>
+      </w:r>
+      <w:r>
+        <w:t>los escenarios de evaluación.</w:t>
+      </w:r>
+      <w:r>
+        <w:t xml:space="preserve"> Las variables independientes que se proponen</w:t>
+      </w:r>
+      <w:r>
+        <w:t xml:space="preserve"> usar</w:t>
+      </w:r>
+      <w:r>
+        <w:t xml:space="preserve"> son</w:t>
+      </w:r>
+      <w:r>
+        <w:t>:</w:t>
       </w:r>
     </w:p>
     <w:p>
@@ -1382,7 +1241,13 @@
         <w:t xml:space="preserve">Consulta: </w:t>
       </w:r>
       <w:r>
-        <w:t>Variable que definen las consultas en términos de su estructura, evaluación y expresividad del lenguaje. Está basada en 3 aspectos</w:t>
+        <w:t xml:space="preserve">Variable que definen las consultas en términos de su estructura, evaluación y expresividad del lenguaje. </w:t>
+      </w:r>
+      <w:r>
+        <w:t>Se basa</w:t>
+      </w:r>
+      <w:r>
+        <w:t xml:space="preserve"> en 3 aspectos</w:t>
       </w:r>
     </w:p>
     <w:p>
@@ -1430,12 +1295,17 @@
         <w:t>Instancias y posición en las tripletas</w:t>
       </w:r>
       <w:r>
-        <w:t>: Este aspecto está relacionado a cómo están relacionados el sujeto, el objeto y el predicado en las tripletas.</w:t>
-      </w:r>
-      <w:r>
-        <w:t xml:space="preserve"> Puede tener un gran impacto en la evaluación este aspecto ya que, por ejemplo, el predicado de una tripleta puede no estar instanciado dando lugar a que diversos </w:t>
-      </w:r>
-      <w:proofErr w:type="spellStart"/>
+        <w:t xml:space="preserve">: Este aspecto </w:t>
+      </w:r>
+      <w:r>
+        <w:t>se refiere a la relación que existe entre</w:t>
+      </w:r>
+      <w:r>
+        <w:t xml:space="preserve"> el sujeto, el objeto y el predicado en las tripletas.</w:t>
+      </w:r>
+      <w:r>
+        <w:t xml:space="preserve"> Puede tener un gran impacto en la evaluación ya que, por ejemplo, el predicado de una tripleta puede no estar instanciado dando lugar a que diversos </w:t>
+      </w:r>
       <w:r>
         <w:rPr>
           <w:i/>
@@ -1443,7 +1313,6 @@
         </w:rPr>
         <w:t>endpoints</w:t>
       </w:r>
-      <w:proofErr w:type="spellEnd"/>
       <w:r>
         <w:t xml:space="preserve"> respondan cuando una consulta requiera información de dicho predicado.</w:t>
       </w:r>
@@ -1471,7 +1340,6 @@
       <w:r>
         <w:t xml:space="preserve">Tamaño del RDF </w:t>
       </w:r>
-      <w:proofErr w:type="spellStart"/>
       <w:r>
         <w:rPr>
           <w:i/>
@@ -1479,7 +1347,6 @@
         </w:rPr>
         <w:t>dataset</w:t>
       </w:r>
-      <w:proofErr w:type="spellEnd"/>
       <w:r>
         <w:t>.</w:t>
       </w:r>
@@ -1495,7 +1362,6 @@
       <w:r>
         <w:t xml:space="preserve">Características estructurales del </w:t>
       </w:r>
-      <w:proofErr w:type="spellStart"/>
       <w:r>
         <w:rPr>
           <w:i/>
@@ -1503,7 +1369,6 @@
         </w:rPr>
         <w:t>dataset</w:t>
       </w:r>
-      <w:proofErr w:type="spellEnd"/>
       <w:r>
         <w:rPr>
           <w:i/>
@@ -1514,11 +1379,9 @@
       <w:r>
         <w:t xml:space="preserve">las cuales se </w:t>
       </w:r>
-      <w:proofErr w:type="spellStart"/>
-      <w:r>
-        <w:t>refueren</w:t>
-      </w:r>
-      <w:proofErr w:type="spellEnd"/>
+      <w:r>
+        <w:t>refieren</w:t>
+      </w:r>
       <w:r>
         <w:t xml:space="preserve"> al número de predicados, objetos y sujetos. Estas características influyen en el número de tripletas que son transferidas y por consecuencia, el tiempo del plan de ejecución total. </w:t>
       </w:r>
@@ -1535,9 +1398,11 @@
         <w:t xml:space="preserve">Tipo de partición: </w:t>
       </w:r>
       <w:r>
-        <w:t xml:space="preserve">Se refiere a cómo el </w:t>
-      </w:r>
-      <w:proofErr w:type="spellStart"/>
+        <w:t>Se refiere a cómo está fragmentado</w:t>
+      </w:r>
+      <w:r>
+        <w:t xml:space="preserve"> el </w:t>
+      </w:r>
       <w:r>
         <w:rPr>
           <w:i/>
@@ -1545,15 +1410,20 @@
         </w:rPr>
         <w:t>dataset</w:t>
       </w:r>
-      <w:proofErr w:type="spellEnd"/>
-      <w:r>
-        <w:t xml:space="preserve"> está fragmentado. </w:t>
+      <w:r>
+        <w:t xml:space="preserve">. </w:t>
       </w:r>
       <w:r>
         <w:t>La</w:t>
       </w:r>
       <w:r>
-        <w:t xml:space="preserve"> partición puede ser horizontal y vertical. Dependiendo del tipo de partición influye en las 3 variables dependientes ya que la cantidad de información puede ser menor, al tener menor cantidad de filas, o parcial al solo considerar ciertas propiedades.</w:t>
+        <w:t xml:space="preserve"> partición puede ser horizontal y vertical. Dependiendo del tipo de partición </w:t>
+      </w:r>
+      <w:r>
+        <w:t>puede influir</w:t>
+      </w:r>
+      <w:r>
+        <w:t xml:space="preserve"> en las 3 variables dependientes ya que la cantidad de información puede ser menor, al tener menor cantidad de filas, o parcial al solo considerar ciertas propiedades.</w:t>
       </w:r>
     </w:p>
     <w:p>
@@ -1565,9 +1435,14 @@
         </w:numPr>
       </w:pPr>
       <w:r>
-        <w:t xml:space="preserve">Distribución de datos: El cómo las particiones están distribuidas en los </w:t>
-      </w:r>
-      <w:proofErr w:type="spellStart"/>
+        <w:t xml:space="preserve">Distribución de datos: </w:t>
+      </w:r>
+      <w:r>
+        <w:t xml:space="preserve">Se refiere a </w:t>
+      </w:r>
+      <w:r>
+        <w:t xml:space="preserve">cómo las particiones están distribuidas en los </w:t>
+      </w:r>
       <w:r>
         <w:rPr>
           <w:i/>
@@ -1575,16 +1450,28 @@
         </w:rPr>
         <w:t>endpoints</w:t>
       </w:r>
-      <w:proofErr w:type="spellEnd"/>
       <w:r>
         <w:rPr>
           <w:i/>
           <w:iCs/>
         </w:rPr>
+        <w:t>,</w:t>
+      </w:r>
+      <w:r>
+        <w:rPr>
+          <w:i/>
+          <w:iCs/>
+        </w:rPr>
         <w:t xml:space="preserve"> </w:t>
       </w:r>
       <w:r>
-        <w:t>también afecta las tres variables dependientes</w:t>
+        <w:t>también afecta las</w:t>
+      </w:r>
+      <w:r>
+        <w:t xml:space="preserve"> </w:t>
+      </w:r>
+      <w:r>
+        <w:t>variables dependientes</w:t>
       </w:r>
       <w:r>
         <w:t>. Pueden estar completamente distribuido, centralizado o mixto.</w:t>
@@ -1635,6 +1522,7 @@
         </w:numPr>
       </w:pPr>
       <w:r>
+        <w:lastRenderedPageBreak/>
         <w:t>Administración de memoria caché.</w:t>
       </w:r>
     </w:p>
@@ -1646,35 +1534,29 @@
           <w:numId w:val="1"/>
         </w:numPr>
       </w:pPr>
-      <w:proofErr w:type="spellStart"/>
       <w:r>
         <w:rPr>
           <w:i/>
           <w:iCs/>
         </w:rPr>
-        <w:lastRenderedPageBreak/>
         <w:t>Endpoint</w:t>
       </w:r>
-      <w:proofErr w:type="spellEnd"/>
-      <w:r>
-        <w:t xml:space="preserve">: En esta variable se refiere a los elementos asociados al número y capacidades de </w:t>
+      <w:r>
+        <w:t xml:space="preserve">: </w:t>
+      </w:r>
+      <w:r>
+        <w:t xml:space="preserve">Esta </w:t>
+      </w:r>
+      <w:r>
+        <w:t xml:space="preserve">variable se refiere a los elementos asociados al número y capacidades de </w:t>
       </w:r>
       <w:r>
         <w:rPr>
           <w:i/>
           <w:iCs/>
         </w:rPr>
-        <w:t xml:space="preserve">SPARQL </w:t>
-      </w:r>
-      <w:proofErr w:type="spellStart"/>
-      <w:r>
-        <w:rPr>
-          <w:i/>
-          <w:iCs/>
-        </w:rPr>
-        <w:t>endpoints</w:t>
-      </w:r>
-      <w:proofErr w:type="spellEnd"/>
+        <w:t>SPARQL endpoints</w:t>
+      </w:r>
       <w:r>
         <w:t xml:space="preserve"> usados en la evaluación. Los elementos son</w:t>
       </w:r>
@@ -1696,17 +1578,8 @@
           <w:i/>
           <w:iCs/>
         </w:rPr>
-        <w:t xml:space="preserve">SPARQL </w:t>
-      </w:r>
-      <w:proofErr w:type="spellStart"/>
-      <w:r>
-        <w:rPr>
-          <w:i/>
-          <w:iCs/>
-        </w:rPr>
-        <w:t>endpoints</w:t>
-      </w:r>
-      <w:proofErr w:type="spellEnd"/>
+        <w:t>SPARQL endpoints</w:t>
+      </w:r>
       <w:r>
         <w:t xml:space="preserve"> a visitar por la consulta cuando esta sea llevada a cabo.</w:t>
       </w:r>
@@ -1728,17 +1601,8 @@
           <w:i/>
           <w:iCs/>
         </w:rPr>
-        <w:t xml:space="preserve">SPARQL </w:t>
-      </w:r>
-      <w:proofErr w:type="spellStart"/>
-      <w:r>
-        <w:rPr>
-          <w:i/>
-          <w:iCs/>
-        </w:rPr>
-        <w:t>endpoints</w:t>
-      </w:r>
-      <w:proofErr w:type="spellEnd"/>
+        <w:t>SPARQL endpoints</w:t>
+      </w:r>
       <w:r>
         <w:t xml:space="preserve"> usados en la evaluación.</w:t>
       </w:r>
@@ -1753,30 +1617,26 @@
         <w:jc w:val="left"/>
       </w:pPr>
       <w:r>
-        <w:t xml:space="preserve">Distribución de las transferencias de datos el cual es la distribución de tiempos de transmisión hechos por los </w:t>
+        <w:t>Distribución de las transferencias de datos l</w:t>
+      </w:r>
+      <w:r>
+        <w:t>a</w:t>
+      </w:r>
+      <w:r>
+        <w:t xml:space="preserve"> cual es la distribución</w:t>
+      </w:r>
+      <w:r>
+        <w:t xml:space="preserve"> estadística</w:t>
+      </w:r>
+      <w:r>
+        <w:t xml:space="preserve"> de tiempos de transmisión hechos por los </w:t>
       </w:r>
       <w:r>
         <w:rPr>
           <w:i/>
           <w:iCs/>
         </w:rPr>
-        <w:t xml:space="preserve">SPARQL </w:t>
-      </w:r>
-      <w:proofErr w:type="spellStart"/>
-      <w:r>
-        <w:rPr>
-          <w:i/>
-          <w:iCs/>
-        </w:rPr>
-        <w:t>endpoints</w:t>
-      </w:r>
-      <w:proofErr w:type="spellEnd"/>
-      <w:r>
-        <w:rPr>
-          <w:i/>
-          <w:iCs/>
-        </w:rPr>
-        <w:t>.</w:t>
+        <w:t>SPARQL endpoints.</w:t>
       </w:r>
     </w:p>
     <w:p>
@@ -1789,7 +1649,13 @@
         <w:jc w:val="left"/>
       </w:pPr>
       <w:r>
-        <w:t>Latencia de red: Retraso en el envío de paquetes a través de la red.</w:t>
+        <w:t xml:space="preserve">Latencia de red: </w:t>
+      </w:r>
+      <w:r>
+        <w:t>r</w:t>
+      </w:r>
+      <w:r>
+        <w:t>etraso en el envío de paquetes a través de la red.</w:t>
       </w:r>
     </w:p>
     <w:p>
@@ -1812,17 +1678,8 @@
           <w:i/>
           <w:iCs/>
         </w:rPr>
-        <w:t xml:space="preserve">SPARQL </w:t>
-      </w:r>
-      <w:proofErr w:type="spellStart"/>
-      <w:r>
-        <w:rPr>
-          <w:i/>
-          <w:iCs/>
-        </w:rPr>
-        <w:t>endpoint</w:t>
-      </w:r>
-      <w:proofErr w:type="spellEnd"/>
+        <w:t>SPARQL endpoint</w:t>
+      </w:r>
       <w:r>
         <w:t>.</w:t>
       </w:r>
@@ -1836,7 +1693,10 @@
         </w:numPr>
       </w:pPr>
       <w:r>
-        <w:t>Dependientes: Son las características que están influenciadas por las variables independientes. Las variables dependientes son las</w:t>
+        <w:t>Variables d</w:t>
+      </w:r>
+      <w:r>
+        <w:t>ependientes: Son las características que están influenciadas por las variables independientes. Las variables dependientes son las</w:t>
       </w:r>
       <w:r>
         <w:t xml:space="preserve"> que serán</w:t>
@@ -1865,7 +1725,6 @@
       <w:r>
         <w:t xml:space="preserve">Tiempo de selección del </w:t>
       </w:r>
-      <w:proofErr w:type="spellStart"/>
       <w:r>
         <w:rPr>
           <w:i/>
@@ -1873,7 +1732,6 @@
         </w:rPr>
         <w:t>endpoint</w:t>
       </w:r>
-      <w:proofErr w:type="spellEnd"/>
       <w:r>
         <w:rPr>
           <w:i/>
@@ -1892,9 +1750,14 @@
         <w:t>SPARQL</w:t>
       </w:r>
       <w:r>
-        <w:t xml:space="preserve"> 1.1, con los </w:t>
-      </w:r>
-      <w:proofErr w:type="spellStart"/>
+        <w:t xml:space="preserve"> 1.1</w:t>
+      </w:r>
+      <w:r>
+        <w:t xml:space="preserve"> y</w:t>
+      </w:r>
+      <w:r>
+        <w:t xml:space="preserve"> los </w:t>
+      </w:r>
       <w:r>
         <w:rPr>
           <w:i/>
@@ -1902,7 +1765,6 @@
         </w:rPr>
         <w:t>endpoint</w:t>
       </w:r>
-      <w:proofErr w:type="spellEnd"/>
       <w:r>
         <w:t xml:space="preserve"> donde se llevarán a cabo las subconsultas.</w:t>
       </w:r>
@@ -1919,7 +1781,7 @@
         <w:t>Tiempo de ejecución</w:t>
       </w:r>
       <w:r>
-        <w:t xml:space="preserve">: Esta variables se comprende de </w:t>
+        <w:t xml:space="preserve">: Esta variable comprende </w:t>
       </w:r>
       <w:r>
         <w:t>3</w:t>
@@ -1937,7 +1799,13 @@
         </w:numPr>
       </w:pPr>
       <w:r>
-        <w:t>Tiempo entre la realización de la consulta y la primer respuesta.</w:t>
+        <w:t>Tiempo entre la realización de la consulta y la primer</w:t>
+      </w:r>
+      <w:r>
+        <w:t>a</w:t>
+      </w:r>
+      <w:r>
+        <w:t xml:space="preserve"> respuesta.</w:t>
       </w:r>
     </w:p>
     <w:p>
@@ -1976,9 +1844,20 @@
         <w:t>Completitud de respuestas</w:t>
       </w:r>
       <w:r>
-        <w:t xml:space="preserve">: Cantidad de respuestas recibidas comparados a los datos disponibles en los </w:t>
-      </w:r>
-      <w:proofErr w:type="spellStart"/>
+        <w:t>: Cantidad de respuestas recibidas comparad</w:t>
+      </w:r>
+      <w:r>
+        <w:t>a</w:t>
+      </w:r>
+      <w:r>
+        <w:t xml:space="preserve">s </w:t>
+      </w:r>
+      <w:r>
+        <w:t xml:space="preserve">con </w:t>
+      </w:r>
+      <w:r>
+        <w:t xml:space="preserve">los datos disponibles en los </w:t>
+      </w:r>
       <w:r>
         <w:rPr>
           <w:i/>
@@ -1993,7 +1872,6 @@
         </w:rPr>
         <w:t>s</w:t>
       </w:r>
-      <w:proofErr w:type="spellEnd"/>
       <w:r>
         <w:t xml:space="preserve"> seleccionados.</w:t>
       </w:r>
@@ -2001,7 +1879,10 @@
     <w:p/>
     <w:p>
       <w:r>
-        <w:t xml:space="preserve">Así como se dio la definición al inicio, el </w:t>
+        <w:t>E</w:t>
+      </w:r>
+      <w:r>
+        <w:t xml:space="preserve">l </w:t>
       </w:r>
       <w:r>
         <w:rPr>
@@ -2047,13 +1928,8 @@
         <w:t xml:space="preserve"> </w:t>
       </w:r>
       <w:r>
-        <w:t xml:space="preserve">Apache </w:t>
-      </w:r>
-      <w:proofErr w:type="spellStart"/>
-      <w:r>
-        <w:t>Marmotta</w:t>
-      </w:r>
-      <w:proofErr w:type="spellEnd"/>
+        <w:t>Apache Marmotta</w:t>
+      </w:r>
       <w:r>
         <w:t xml:space="preserve"> u</w:t>
       </w:r>
@@ -2118,14 +1994,27 @@
       <w:r>
         <w:t xml:space="preserve">Tabla </w:t>
       </w:r>
-      <w:fldSimple w:instr=" SEQ Tabla \* ARABIC ">
-        <w:r>
-          <w:rPr>
-            <w:noProof/>
-          </w:rPr>
-          <w:t>1</w:t>
-        </w:r>
-      </w:fldSimple>
+      <w:r>
+        <w:fldChar w:fldCharType="begin"/>
+      </w:r>
+      <w:r>
+        <w:instrText xml:space="preserve"> SEQ Tabla \* ARABIC </w:instrText>
+      </w:r>
+      <w:r>
+        <w:fldChar w:fldCharType="separate"/>
+      </w:r>
+      <w:r>
+        <w:rPr>
+          <w:noProof/>
+        </w:rPr>
+        <w:t>1</w:t>
+      </w:r>
+      <w:r>
+        <w:rPr>
+          <w:noProof/>
+        </w:rPr>
+        <w:fldChar w:fldCharType="end"/>
+      </w:r>
       <w:r>
         <w:t xml:space="preserve"> </w:t>
       </w:r>
@@ -2226,17 +2115,8 @@
                 <w:i/>
                 <w:iCs/>
               </w:rPr>
-              <w:t xml:space="preserve">SPARQL </w:t>
-            </w:r>
-            <w:proofErr w:type="spellStart"/>
-            <w:r>
-              <w:rPr>
-                <w:i/>
-                <w:iCs/>
-              </w:rPr>
-              <w:t>endpoint</w:t>
-            </w:r>
-            <w:proofErr w:type="spellEnd"/>
+              <w:t>SPARQL endpoint</w:t>
+            </w:r>
           </w:p>
         </w:tc>
         <w:tc>
@@ -2524,7 +2404,6 @@
             <w:r>
               <w:t xml:space="preserve">Tamaño del RDF </w:t>
             </w:r>
-            <w:proofErr w:type="spellStart"/>
             <w:r>
               <w:rPr>
                 <w:i/>
@@ -2532,7 +2411,6 @@
               </w:rPr>
               <w:t>dataset</w:t>
             </w:r>
-            <w:proofErr w:type="spellEnd"/>
           </w:p>
         </w:tc>
         <w:tc>
@@ -2603,7 +2481,6 @@
             <w:r>
               <w:t xml:space="preserve">Características estructurales del </w:t>
             </w:r>
-            <w:proofErr w:type="spellStart"/>
             <w:r>
               <w:rPr>
                 <w:i/>
@@ -2611,7 +2488,6 @@
               </w:rPr>
               <w:t>dataset</w:t>
             </w:r>
-            <w:proofErr w:type="spellEnd"/>
           </w:p>
         </w:tc>
         <w:tc>
@@ -3046,22 +2922,34 @@
                 <w:i/>
                 <w:iCs/>
               </w:rPr>
-              <w:t xml:space="preserve">SPARQL </w:t>
-            </w:r>
-            <w:proofErr w:type="spellStart"/>
+              <w:t>SPARQL endpoint</w:t>
+            </w:r>
+          </w:p>
+        </w:tc>
+        <w:tc>
+          <w:tcPr>
+            <w:tcW w:w="3262" w:type="dxa"/>
+          </w:tcPr>
+          <w:p>
+            <w:pPr>
+              <w:spacing w:after="0"/>
+              <w:jc w:val="center"/>
+            </w:pPr>
+            <w:r>
+              <w:t xml:space="preserve">Número de </w:t>
+            </w:r>
             <w:r>
               <w:rPr>
                 <w:i/>
                 <w:iCs/>
               </w:rPr>
-              <w:t>endpoint</w:t>
-            </w:r>
-            <w:proofErr w:type="spellEnd"/>
-          </w:p>
-        </w:tc>
-        <w:tc>
-          <w:tcPr>
-            <w:tcW w:w="3262" w:type="dxa"/>
+              <w:t>SPARQL endpoints</w:t>
+            </w:r>
+          </w:p>
+        </w:tc>
+        <w:tc>
+          <w:tcPr>
+            <w:tcW w:w="2620" w:type="dxa"/>
           </w:tcPr>
           <w:p>
             <w:pPr>
@@ -3069,336 +2957,288 @@
               <w:jc w:val="center"/>
             </w:pPr>
             <w:r>
-              <w:t xml:space="preserve">Número de </w:t>
+              <w:t>Si</w:t>
+            </w:r>
+          </w:p>
+        </w:tc>
+        <w:tc>
+          <w:tcPr>
+            <w:tcW w:w="2334" w:type="dxa"/>
+          </w:tcPr>
+          <w:p>
+            <w:pPr>
+              <w:spacing w:after="0"/>
+              <w:jc w:val="center"/>
+            </w:pPr>
+            <w:r>
+              <w:t>Si</w:t>
+            </w:r>
+          </w:p>
+        </w:tc>
+        <w:tc>
+          <w:tcPr>
+            <w:tcW w:w="3126" w:type="dxa"/>
+          </w:tcPr>
+          <w:p>
+            <w:pPr>
+              <w:spacing w:after="0"/>
+              <w:jc w:val="center"/>
+            </w:pPr>
+            <w:r>
+              <w:t>Si</w:t>
+            </w:r>
+          </w:p>
+        </w:tc>
+      </w:tr>
+      <w:tr>
+        <w:tc>
+          <w:tcPr>
+            <w:tcW w:w="1269" w:type="dxa"/>
+            <w:vMerge/>
+          </w:tcPr>
+          <w:p>
+            <w:pPr>
+              <w:spacing w:after="0"/>
+              <w:jc w:val="center"/>
+            </w:pPr>
+          </w:p>
+        </w:tc>
+        <w:tc>
+          <w:tcPr>
+            <w:tcW w:w="3262" w:type="dxa"/>
+          </w:tcPr>
+          <w:p>
+            <w:pPr>
+              <w:spacing w:after="0"/>
+              <w:jc w:val="center"/>
+            </w:pPr>
+            <w:r>
+              <w:t xml:space="preserve">Tipo de </w:t>
             </w:r>
             <w:r>
               <w:rPr>
                 <w:i/>
                 <w:iCs/>
               </w:rPr>
-              <w:t xml:space="preserve">SPARQL </w:t>
-            </w:r>
-            <w:proofErr w:type="spellStart"/>
+              <w:t>SPARQL endpoints</w:t>
+            </w:r>
+          </w:p>
+        </w:tc>
+        <w:tc>
+          <w:tcPr>
+            <w:tcW w:w="2620" w:type="dxa"/>
+          </w:tcPr>
+          <w:p>
+            <w:pPr>
+              <w:spacing w:after="0"/>
+              <w:jc w:val="center"/>
+            </w:pPr>
+            <w:r>
+              <w:t>Si</w:t>
+            </w:r>
+          </w:p>
+        </w:tc>
+        <w:tc>
+          <w:tcPr>
+            <w:tcW w:w="2334" w:type="dxa"/>
+          </w:tcPr>
+          <w:p>
+            <w:pPr>
+              <w:spacing w:after="0"/>
+              <w:jc w:val="center"/>
+            </w:pPr>
+            <w:r>
+              <w:t>Si</w:t>
+            </w:r>
+          </w:p>
+        </w:tc>
+        <w:tc>
+          <w:tcPr>
+            <w:tcW w:w="3126" w:type="dxa"/>
+          </w:tcPr>
+          <w:p>
+            <w:pPr>
+              <w:spacing w:after="0"/>
+              <w:jc w:val="center"/>
+            </w:pPr>
+            <w:r>
+              <w:t>No</w:t>
+            </w:r>
+          </w:p>
+        </w:tc>
+      </w:tr>
+      <w:tr>
+        <w:tc>
+          <w:tcPr>
+            <w:tcW w:w="1269" w:type="dxa"/>
+            <w:vMerge/>
+          </w:tcPr>
+          <w:p>
+            <w:pPr>
+              <w:spacing w:after="0"/>
+              <w:jc w:val="center"/>
+            </w:pPr>
+          </w:p>
+        </w:tc>
+        <w:tc>
+          <w:tcPr>
+            <w:tcW w:w="3262" w:type="dxa"/>
+          </w:tcPr>
+          <w:p>
+            <w:pPr>
+              <w:spacing w:after="0"/>
+              <w:jc w:val="center"/>
+            </w:pPr>
+            <w:r>
+              <w:t>Distribución de las transferencias</w:t>
+            </w:r>
+          </w:p>
+        </w:tc>
+        <w:tc>
+          <w:tcPr>
+            <w:tcW w:w="2620" w:type="dxa"/>
+          </w:tcPr>
+          <w:p>
+            <w:pPr>
+              <w:spacing w:after="0"/>
+              <w:jc w:val="center"/>
+            </w:pPr>
+            <w:r>
+              <w:t>Si</w:t>
+            </w:r>
+          </w:p>
+        </w:tc>
+        <w:tc>
+          <w:tcPr>
+            <w:tcW w:w="2334" w:type="dxa"/>
+          </w:tcPr>
+          <w:p>
+            <w:pPr>
+              <w:spacing w:after="0"/>
+              <w:jc w:val="center"/>
+            </w:pPr>
+            <w:r>
+              <w:t>Si</w:t>
+            </w:r>
+          </w:p>
+        </w:tc>
+        <w:tc>
+          <w:tcPr>
+            <w:tcW w:w="3126" w:type="dxa"/>
+          </w:tcPr>
+          <w:p>
+            <w:pPr>
+              <w:spacing w:after="0"/>
+              <w:jc w:val="center"/>
+            </w:pPr>
+            <w:r>
+              <w:t>Si</w:t>
+            </w:r>
+          </w:p>
+        </w:tc>
+      </w:tr>
+      <w:tr>
+        <w:tc>
+          <w:tcPr>
+            <w:tcW w:w="1269" w:type="dxa"/>
+            <w:vMerge/>
+          </w:tcPr>
+          <w:p>
+            <w:pPr>
+              <w:spacing w:after="0"/>
+              <w:jc w:val="center"/>
+            </w:pPr>
+          </w:p>
+        </w:tc>
+        <w:tc>
+          <w:tcPr>
+            <w:tcW w:w="3262" w:type="dxa"/>
+          </w:tcPr>
+          <w:p>
+            <w:pPr>
+              <w:spacing w:after="0"/>
+              <w:jc w:val="center"/>
+            </w:pPr>
+            <w:r>
+              <w:t>Latencia de red</w:t>
+            </w:r>
+          </w:p>
+        </w:tc>
+        <w:tc>
+          <w:tcPr>
+            <w:tcW w:w="2620" w:type="dxa"/>
+          </w:tcPr>
+          <w:p>
+            <w:pPr>
+              <w:spacing w:after="0"/>
+              <w:jc w:val="center"/>
+            </w:pPr>
+            <w:r>
+              <w:t>Si</w:t>
+            </w:r>
+          </w:p>
+        </w:tc>
+        <w:tc>
+          <w:tcPr>
+            <w:tcW w:w="2334" w:type="dxa"/>
+          </w:tcPr>
+          <w:p>
+            <w:pPr>
+              <w:spacing w:after="0"/>
+              <w:jc w:val="center"/>
+            </w:pPr>
+            <w:r>
+              <w:t>Si</w:t>
+            </w:r>
+          </w:p>
+        </w:tc>
+        <w:tc>
+          <w:tcPr>
+            <w:tcW w:w="3126" w:type="dxa"/>
+          </w:tcPr>
+          <w:p>
+            <w:pPr>
+              <w:spacing w:after="0"/>
+              <w:jc w:val="center"/>
+            </w:pPr>
+            <w:r>
+              <w:t>Si</w:t>
+            </w:r>
+          </w:p>
+        </w:tc>
+      </w:tr>
+      <w:tr>
+        <w:tc>
+          <w:tcPr>
+            <w:tcW w:w="1269" w:type="dxa"/>
+            <w:vMerge/>
+          </w:tcPr>
+          <w:p>
+            <w:pPr>
+              <w:spacing w:after="0"/>
+              <w:jc w:val="center"/>
+            </w:pPr>
+          </w:p>
+        </w:tc>
+        <w:tc>
+          <w:tcPr>
+            <w:tcW w:w="3262" w:type="dxa"/>
+          </w:tcPr>
+          <w:p>
+            <w:pPr>
+              <w:spacing w:after="0"/>
+              <w:jc w:val="center"/>
+            </w:pPr>
+            <w:r>
+              <w:t xml:space="preserve">Retraso inicial del </w:t>
+            </w:r>
             <w:r>
               <w:rPr>
                 <w:i/>
                 <w:iCs/>
               </w:rPr>
-              <w:t>endpoints</w:t>
-            </w:r>
-            <w:proofErr w:type="spellEnd"/>
-          </w:p>
-        </w:tc>
-        <w:tc>
-          <w:tcPr>
-            <w:tcW w:w="2620" w:type="dxa"/>
-          </w:tcPr>
-          <w:p>
-            <w:pPr>
-              <w:spacing w:after="0"/>
-              <w:jc w:val="center"/>
-            </w:pPr>
-            <w:r>
-              <w:t>Si</w:t>
-            </w:r>
-          </w:p>
-        </w:tc>
-        <w:tc>
-          <w:tcPr>
-            <w:tcW w:w="2334" w:type="dxa"/>
-          </w:tcPr>
-          <w:p>
-            <w:pPr>
-              <w:spacing w:after="0"/>
-              <w:jc w:val="center"/>
-            </w:pPr>
-            <w:r>
-              <w:t>Si</w:t>
-            </w:r>
-          </w:p>
-        </w:tc>
-        <w:tc>
-          <w:tcPr>
-            <w:tcW w:w="3126" w:type="dxa"/>
-          </w:tcPr>
-          <w:p>
-            <w:pPr>
-              <w:spacing w:after="0"/>
-              <w:jc w:val="center"/>
-            </w:pPr>
-            <w:r>
-              <w:t>Si</w:t>
-            </w:r>
-          </w:p>
-        </w:tc>
-      </w:tr>
-      <w:tr>
-        <w:tc>
-          <w:tcPr>
-            <w:tcW w:w="1269" w:type="dxa"/>
-            <w:vMerge/>
-          </w:tcPr>
-          <w:p>
-            <w:pPr>
-              <w:spacing w:after="0"/>
-              <w:jc w:val="center"/>
-            </w:pPr>
-          </w:p>
-        </w:tc>
-        <w:tc>
-          <w:tcPr>
-            <w:tcW w:w="3262" w:type="dxa"/>
-          </w:tcPr>
-          <w:p>
-            <w:pPr>
-              <w:spacing w:after="0"/>
-              <w:jc w:val="center"/>
-            </w:pPr>
-            <w:r>
-              <w:t xml:space="preserve">Tipo de </w:t>
-            </w:r>
-            <w:r>
-              <w:rPr>
-                <w:i/>
-                <w:iCs/>
-              </w:rPr>
-              <w:t xml:space="preserve">SPARQL </w:t>
-            </w:r>
-            <w:proofErr w:type="spellStart"/>
-            <w:r>
-              <w:rPr>
-                <w:i/>
-                <w:iCs/>
-              </w:rPr>
-              <w:t>endpoints</w:t>
-            </w:r>
-            <w:proofErr w:type="spellEnd"/>
-          </w:p>
-        </w:tc>
-        <w:tc>
-          <w:tcPr>
-            <w:tcW w:w="2620" w:type="dxa"/>
-          </w:tcPr>
-          <w:p>
-            <w:pPr>
-              <w:spacing w:after="0"/>
-              <w:jc w:val="center"/>
-            </w:pPr>
-            <w:r>
-              <w:t>Si</w:t>
-            </w:r>
-          </w:p>
-        </w:tc>
-        <w:tc>
-          <w:tcPr>
-            <w:tcW w:w="2334" w:type="dxa"/>
-          </w:tcPr>
-          <w:p>
-            <w:pPr>
-              <w:spacing w:after="0"/>
-              <w:jc w:val="center"/>
-            </w:pPr>
-            <w:r>
-              <w:t>Si</w:t>
-            </w:r>
-          </w:p>
-        </w:tc>
-        <w:tc>
-          <w:tcPr>
-            <w:tcW w:w="3126" w:type="dxa"/>
-          </w:tcPr>
-          <w:p>
-            <w:pPr>
-              <w:spacing w:after="0"/>
-              <w:jc w:val="center"/>
-            </w:pPr>
-            <w:r>
-              <w:t>No</w:t>
-            </w:r>
-          </w:p>
-        </w:tc>
-      </w:tr>
-      <w:tr>
-        <w:tc>
-          <w:tcPr>
-            <w:tcW w:w="1269" w:type="dxa"/>
-            <w:vMerge/>
-          </w:tcPr>
-          <w:p>
-            <w:pPr>
-              <w:spacing w:after="0"/>
-              <w:jc w:val="center"/>
-            </w:pPr>
-          </w:p>
-        </w:tc>
-        <w:tc>
-          <w:tcPr>
-            <w:tcW w:w="3262" w:type="dxa"/>
-          </w:tcPr>
-          <w:p>
-            <w:pPr>
-              <w:spacing w:after="0"/>
-              <w:jc w:val="center"/>
-            </w:pPr>
-            <w:r>
-              <w:t>Distribución de las transferencias</w:t>
-            </w:r>
-          </w:p>
-        </w:tc>
-        <w:tc>
-          <w:tcPr>
-            <w:tcW w:w="2620" w:type="dxa"/>
-          </w:tcPr>
-          <w:p>
-            <w:pPr>
-              <w:spacing w:after="0"/>
-              <w:jc w:val="center"/>
-            </w:pPr>
-            <w:r>
-              <w:t>Si</w:t>
-            </w:r>
-          </w:p>
-        </w:tc>
-        <w:tc>
-          <w:tcPr>
-            <w:tcW w:w="2334" w:type="dxa"/>
-          </w:tcPr>
-          <w:p>
-            <w:pPr>
-              <w:spacing w:after="0"/>
-              <w:jc w:val="center"/>
-            </w:pPr>
-            <w:r>
-              <w:t>Si</w:t>
-            </w:r>
-          </w:p>
-        </w:tc>
-        <w:tc>
-          <w:tcPr>
-            <w:tcW w:w="3126" w:type="dxa"/>
-          </w:tcPr>
-          <w:p>
-            <w:pPr>
-              <w:spacing w:after="0"/>
-              <w:jc w:val="center"/>
-            </w:pPr>
-            <w:r>
-              <w:t>Si</w:t>
-            </w:r>
-          </w:p>
-        </w:tc>
-      </w:tr>
-      <w:tr>
-        <w:tc>
-          <w:tcPr>
-            <w:tcW w:w="1269" w:type="dxa"/>
-            <w:vMerge/>
-          </w:tcPr>
-          <w:p>
-            <w:pPr>
-              <w:spacing w:after="0"/>
-              <w:jc w:val="center"/>
-            </w:pPr>
-          </w:p>
-        </w:tc>
-        <w:tc>
-          <w:tcPr>
-            <w:tcW w:w="3262" w:type="dxa"/>
-          </w:tcPr>
-          <w:p>
-            <w:pPr>
-              <w:spacing w:after="0"/>
-              <w:jc w:val="center"/>
-            </w:pPr>
-            <w:r>
-              <w:t>Latencia de red</w:t>
-            </w:r>
-          </w:p>
-        </w:tc>
-        <w:tc>
-          <w:tcPr>
-            <w:tcW w:w="2620" w:type="dxa"/>
-          </w:tcPr>
-          <w:p>
-            <w:pPr>
-              <w:spacing w:after="0"/>
-              <w:jc w:val="center"/>
-            </w:pPr>
-            <w:r>
-              <w:t>Si</w:t>
-            </w:r>
-          </w:p>
-        </w:tc>
-        <w:tc>
-          <w:tcPr>
-            <w:tcW w:w="2334" w:type="dxa"/>
-          </w:tcPr>
-          <w:p>
-            <w:pPr>
-              <w:spacing w:after="0"/>
-              <w:jc w:val="center"/>
-            </w:pPr>
-            <w:r>
-              <w:t>Si</w:t>
-            </w:r>
-          </w:p>
-        </w:tc>
-        <w:tc>
-          <w:tcPr>
-            <w:tcW w:w="3126" w:type="dxa"/>
-          </w:tcPr>
-          <w:p>
-            <w:pPr>
-              <w:spacing w:after="0"/>
-              <w:jc w:val="center"/>
-            </w:pPr>
-            <w:r>
-              <w:t>Si</w:t>
-            </w:r>
-          </w:p>
-        </w:tc>
-      </w:tr>
-      <w:tr>
-        <w:tc>
-          <w:tcPr>
-            <w:tcW w:w="1269" w:type="dxa"/>
-            <w:vMerge/>
-          </w:tcPr>
-          <w:p>
-            <w:pPr>
-              <w:spacing w:after="0"/>
-              <w:jc w:val="center"/>
-            </w:pPr>
-          </w:p>
-        </w:tc>
-        <w:tc>
-          <w:tcPr>
-            <w:tcW w:w="3262" w:type="dxa"/>
-          </w:tcPr>
-          <w:p>
-            <w:pPr>
-              <w:spacing w:after="0"/>
-              <w:jc w:val="center"/>
-            </w:pPr>
-            <w:r>
-              <w:t xml:space="preserve">Retraso inicial del </w:t>
-            </w:r>
-            <w:r>
-              <w:rPr>
-                <w:i/>
-                <w:iCs/>
-              </w:rPr>
-              <w:t xml:space="preserve">SPARQL </w:t>
-            </w:r>
-            <w:proofErr w:type="spellStart"/>
-            <w:r>
-              <w:rPr>
-                <w:i/>
-                <w:iCs/>
-              </w:rPr>
-              <w:t>endpoint</w:t>
-            </w:r>
-            <w:proofErr w:type="spellEnd"/>
+              <w:t>SPARQL endpoint</w:t>
+            </w:r>
           </w:p>
         </w:tc>
         <w:tc>
@@ -3461,13 +3301,12 @@
         <w:t>En resumen, los 3 parámetros a evaluar</w:t>
       </w:r>
       <w:r>
-        <w:t xml:space="preserve">, </w:t>
-      </w:r>
-      <w:r>
-        <w:t>en segundos los 2 primeros y en número de tripletas el tercero,</w:t>
-      </w:r>
-      <w:r>
-        <w:t xml:space="preserve"> en el </w:t>
+        <w:t xml:space="preserve"> </w:t>
+      </w:r>
+      <w:bookmarkStart w:id="0" w:name="_GoBack"/>
+      <w:bookmarkEnd w:id="0"/>
+      <w:r>
+        <w:t xml:space="preserve">en el </w:t>
       </w:r>
       <w:r>
         <w:rPr>
@@ -3503,24 +3342,15 @@
           <w:i/>
           <w:iCs/>
         </w:rPr>
-        <w:t xml:space="preserve">SPARQL </w:t>
-      </w:r>
-      <w:proofErr w:type="spellStart"/>
+        <w:t>SPARQL endpoin</w:t>
+      </w:r>
       <w:r>
         <w:rPr>
           <w:i/>
           <w:iCs/>
         </w:rPr>
-        <w:t>endpoin</w:t>
-      </w:r>
-      <w:r>
-        <w:rPr>
-          <w:i/>
-          <w:iCs/>
-        </w:rPr>
         <w:t>t</w:t>
       </w:r>
-      <w:proofErr w:type="spellEnd"/>
     </w:p>
     <w:p>
       <w:pPr>
@@ -3565,6 +3395,7 @@
           <w:id w:val="1480573469"/>
           <w:citation/>
         </w:sdtPr>
+        <w:sdtEndPr/>
         <w:sdtContent>
           <w:r>
             <w:fldChar w:fldCharType="begin"/>
@@ -3595,7 +3426,6 @@
       <w:r>
         <w:t xml:space="preserve"> serán modificadas y adaptadas, tal y como </w:t>
       </w:r>
-      <w:proofErr w:type="spellStart"/>
       <w:r>
         <w:rPr>
           <w:i/>
@@ -3603,7 +3433,6 @@
         </w:rPr>
         <w:t>FedBench</w:t>
       </w:r>
-      <w:proofErr w:type="spellEnd"/>
       <w:r>
         <w:t xml:space="preserve"> lo sugiere.</w:t>
       </w:r>
@@ -3637,24 +3466,29 @@
       <w:r>
         <w:t xml:space="preserve">Tabla </w:t>
       </w:r>
-      <w:fldSimple w:instr=" SEQ Tabla \* ARABIC ">
-        <w:r>
-          <w:rPr>
-            <w:noProof/>
-          </w:rPr>
-          <w:t>2</w:t>
-        </w:r>
-      </w:fldSimple>
-      <w:r>
-        <w:t xml:space="preserve"> Triple </w:t>
-      </w:r>
-      <w:proofErr w:type="spellStart"/>
-      <w:r>
-        <w:t>stores</w:t>
-      </w:r>
-      <w:proofErr w:type="spellEnd"/>
-      <w:r>
-        <w:t xml:space="preserve"> y su cantidad de tripletas disponibles</w:t>
+      <w:r>
+        <w:fldChar w:fldCharType="begin"/>
+      </w:r>
+      <w:r>
+        <w:instrText xml:space="preserve"> SEQ Tabla \* ARABIC </w:instrText>
+      </w:r>
+      <w:r>
+        <w:fldChar w:fldCharType="separate"/>
+      </w:r>
+      <w:r>
+        <w:rPr>
+          <w:noProof/>
+        </w:rPr>
+        <w:t>2</w:t>
+      </w:r>
+      <w:r>
+        <w:rPr>
+          <w:noProof/>
+        </w:rPr>
+        <w:fldChar w:fldCharType="end"/>
+      </w:r>
+      <w:r>
+        <w:t xml:space="preserve"> Triple stores y su cantidad de tripletas disponibles</w:t>
       </w:r>
     </w:p>
     <w:tbl>
@@ -3735,25 +3569,14 @@
                 <w:lang w:eastAsia="es-MX"/>
               </w:rPr>
             </w:pPr>
-            <w:proofErr w:type="gramStart"/>
-            <w:r>
-              <w:rPr>
-                <w:rFonts w:ascii="Calibri" w:eastAsia="Times New Roman" w:hAnsi="Calibri" w:cs="Times New Roman"/>
-                <w:color w:val="000000"/>
-                <w:szCs w:val="24"/>
-                <w:lang w:eastAsia="es-MX"/>
-              </w:rPr>
-              <w:t>Total</w:t>
-            </w:r>
-            <w:proofErr w:type="gramEnd"/>
-            <w:r>
-              <w:rPr>
-                <w:rFonts w:ascii="Calibri" w:eastAsia="Times New Roman" w:hAnsi="Calibri" w:cs="Times New Roman"/>
-                <w:color w:val="000000"/>
-                <w:szCs w:val="24"/>
-                <w:lang w:eastAsia="es-MX"/>
-              </w:rPr>
-              <w:t xml:space="preserve"> tripletas</w:t>
+            <w:r>
+              <w:rPr>
+                <w:rFonts w:ascii="Calibri" w:eastAsia="Times New Roman" w:hAnsi="Calibri" w:cs="Times New Roman"/>
+                <w:color w:val="000000"/>
+                <w:szCs w:val="24"/>
+                <w:lang w:eastAsia="es-MX"/>
+              </w:rPr>
+              <w:t>Total tripletas</w:t>
             </w:r>
           </w:p>
         </w:tc>
@@ -5873,7 +5696,6 @@
                 <w:szCs w:val="24"/>
                 <w:lang w:eastAsia="es-MX"/>
               </w:rPr>
-              <w:lastRenderedPageBreak/>
               <w:t>http://nuts.geovocab.org/</w:t>
             </w:r>
           </w:p>
@@ -5951,6 +5773,7 @@
                 <w:szCs w:val="24"/>
                 <w:lang w:eastAsia="es-MX"/>
               </w:rPr>
+              <w:lastRenderedPageBreak/>
               <w:t>http://www.openmobilenetwork.org</w:t>
             </w:r>
           </w:p>
@@ -9179,7 +9002,6 @@
                 <w:szCs w:val="24"/>
                 <w:lang w:eastAsia="es-MX"/>
               </w:rPr>
-              <w:lastRenderedPageBreak/>
               <w:t>http://chronos.org/janusAmp/</w:t>
             </w:r>
           </w:p>
@@ -9257,6 +9079,7 @@
                 <w:szCs w:val="24"/>
                 <w:lang w:eastAsia="es-MX"/>
               </w:rPr>
+              <w:lastRenderedPageBreak/>
               <w:t>http://aemet.linkeddata.es/</w:t>
             </w:r>
           </w:p>
@@ -10001,7 +9824,7 @@
           <w:noProof/>
         </w:rPr>
         <w:drawing>
-          <wp:anchor distT="0" distB="0" distL="114300" distR="114300" simplePos="0" relativeHeight="251658240" behindDoc="0" locked="0" layoutInCell="1" allowOverlap="1" wp14:anchorId="5E88FE29">
+          <wp:anchor distT="0" distB="0" distL="114300" distR="114300" simplePos="0" relativeHeight="251658240" behindDoc="0" locked="0" layoutInCell="1" allowOverlap="1" wp14:anchorId="13BE8441" wp14:editId="0EE45BE0">
             <wp:simplePos x="0" y="0"/>
             <wp:positionH relativeFrom="margin">
               <wp:posOffset>287840</wp:posOffset>
@@ -10062,21 +9885,12 @@
       <w:r>
         <w:t xml:space="preserve">Los datos de la tabla 2 se extrajeron del portal web de la nube del </w:t>
       </w:r>
-      <w:proofErr w:type="spellStart"/>
       <w:r>
         <w:rPr>
           <w:i/>
           <w:iCs/>
         </w:rPr>
-        <w:t>Linked</w:t>
-      </w:r>
-      <w:proofErr w:type="spellEnd"/>
-      <w:r>
-        <w:rPr>
-          <w:i/>
-          <w:iCs/>
-        </w:rPr>
-        <w:t xml:space="preserve"> Data</w:t>
+        <w:t>Linked Data</w:t>
       </w:r>
       <w:r>
         <w:rPr>
@@ -10140,7 +9954,7 @@
         <mc:AlternateContent>
           <mc:Choice Requires="wps">
             <w:drawing>
-              <wp:anchor distT="0" distB="0" distL="114300" distR="114300" simplePos="0" relativeHeight="251660288" behindDoc="0" locked="0" layoutInCell="1" allowOverlap="1" wp14:anchorId="2259C0AB" wp14:editId="684118EA">
+              <wp:anchor distT="0" distB="0" distL="114300" distR="114300" simplePos="0" relativeHeight="251660288" behindDoc="0" locked="0" layoutInCell="1" allowOverlap="1" wp14:anchorId="69A564EF" wp14:editId="091E0662">
                 <wp:simplePos x="0" y="0"/>
                 <wp:positionH relativeFrom="column">
                   <wp:posOffset>192405</wp:posOffset>
@@ -10186,32 +10000,32 @@
                             <w:r>
                               <w:t xml:space="preserve">Fig. </w:t>
                             </w:r>
-                            <w:fldSimple w:instr=" SEQ Fig. \* ARABIC ">
-                              <w:r>
-                                <w:rPr>
-                                  <w:noProof/>
-                                </w:rPr>
-                                <w:t>1</w:t>
-                              </w:r>
-                            </w:fldSimple>
                             <w:r>
-                              <w:t xml:space="preserve"> Web </w:t>
+                              <w:fldChar w:fldCharType="begin"/>
                             </w:r>
-                            <w:proofErr w:type="spellStart"/>
                             <w:r>
-                              <w:t>scrapper</w:t>
+                              <w:instrText xml:space="preserve"> SEQ Fig. \* ARABIC </w:instrText>
                             </w:r>
-                            <w:proofErr w:type="spellEnd"/>
                             <w:r>
-                              <w:t xml:space="preserve"> para la nube de </w:t>
+                              <w:fldChar w:fldCharType="separate"/>
                             </w:r>
-                            <w:proofErr w:type="spellStart"/>
                             <w:r>
-                              <w:t>Linked</w:t>
+                              <w:rPr>
+                                <w:noProof/>
+                              </w:rPr>
+                              <w:t>1</w:t>
                             </w:r>
-                            <w:proofErr w:type="spellEnd"/>
                             <w:r>
-                              <w:t xml:space="preserve"> Data</w:t>
+                              <w:rPr>
+                                <w:noProof/>
+                              </w:rPr>
+                              <w:fldChar w:fldCharType="end"/>
+                            </w:r>
+                            <w:r>
+                              <w:t xml:space="preserve"> Web scrapper</w:t>
+                            </w:r>
+                            <w:r>
+                              <w:t xml:space="preserve"> para la nube de Linked Data</w:t>
                             </w:r>
                           </w:p>
                         </w:txbxContent>
@@ -10298,7 +10112,7 @@
         </w:rPr>
         <w:lastRenderedPageBreak/>
         <w:drawing>
-          <wp:inline distT="0" distB="0" distL="0" distR="0">
+          <wp:inline distT="0" distB="0" distL="0" distR="0" wp14:anchorId="5FE7A41C" wp14:editId="548F9D16">
             <wp:extent cx="5612130" cy="6743700"/>
             <wp:effectExtent l="0" t="0" r="7620" b="0"/>
             <wp:docPr id="3" name="Imagen 3" descr="Imagen que contiene captura de pantalla&#10;&#10;Descripción generada automáticamente"/>
@@ -10351,41 +10165,36 @@
       <w:r>
         <w:t xml:space="preserve">Fig. </w:t>
       </w:r>
-      <w:fldSimple w:instr=" SEQ Fig. \* ARABIC ">
-        <w:r>
-          <w:rPr>
-            <w:noProof/>
-          </w:rPr>
-          <w:t>2</w:t>
-        </w:r>
-      </w:fldSimple>
+      <w:r>
+        <w:fldChar w:fldCharType="begin"/>
+      </w:r>
+      <w:r>
+        <w:instrText xml:space="preserve"> SEQ Fig. \* ARABIC </w:instrText>
+      </w:r>
+      <w:r>
+        <w:fldChar w:fldCharType="separate"/>
+      </w:r>
+      <w:r>
+        <w:rPr>
+          <w:noProof/>
+        </w:rPr>
+        <w:t>2</w:t>
+      </w:r>
+      <w:r>
+        <w:rPr>
+          <w:noProof/>
+        </w:rPr>
+        <w:fldChar w:fldCharType="end"/>
+      </w:r>
       <w:r>
         <w:t xml:space="preserve"> </w:t>
       </w:r>
       <w:r>
-        <w:t xml:space="preserve">Web </w:t>
-      </w:r>
-      <w:proofErr w:type="spellStart"/>
-      <w:r>
-        <w:t>scrapper</w:t>
-      </w:r>
-      <w:proofErr w:type="spellEnd"/>
-      <w:r>
-        <w:t xml:space="preserve"> para la nube de </w:t>
-      </w:r>
-      <w:proofErr w:type="spellStart"/>
-      <w:r>
-        <w:t>Linked</w:t>
-      </w:r>
-      <w:proofErr w:type="spellEnd"/>
-      <w:r>
-        <w:t xml:space="preserve"> Data</w:t>
+        <w:t>Web scrapper para la nube de Linked Data</w:t>
       </w:r>
       <w:r>
         <w:t xml:space="preserve"> - continuación</w:t>
       </w:r>
-      <w:bookmarkStart w:id="0" w:name="_GoBack"/>
-      <w:bookmarkEnd w:id="0"/>
     </w:p>
     <w:p>
       <w:pPr>
@@ -10407,7 +10216,11 @@
     <w:sdt>
       <w:sdtPr>
         <w:rPr>
-          <w:lang w:val="es-ES"/>
+          <w:rFonts w:ascii="Times New Roman" w:eastAsiaTheme="minorHAnsi" w:hAnsi="Times New Roman" w:cstheme="minorBidi"/>
+          <w:color w:val="auto"/>
+          <w:sz w:val="24"/>
+          <w:szCs w:val="22"/>
+          <w:lang w:val="es-ES" w:eastAsia="en-US"/>
         </w:rPr>
         <w:id w:val="-1363198428"/>
         <w:docPartObj>
@@ -10417,11 +10230,7 @@
       </w:sdtPr>
       <w:sdtEndPr>
         <w:rPr>
-          <w:rFonts w:ascii="Times New Roman" w:eastAsiaTheme="minorHAnsi" w:hAnsi="Times New Roman" w:cstheme="minorBidi"/>
-          <w:color w:val="auto"/>
-          <w:sz w:val="24"/>
-          <w:szCs w:val="22"/>
-          <w:lang w:val="es-MX" w:eastAsia="en-US"/>
+          <w:lang w:val="es-MX"/>
         </w:rPr>
       </w:sdtEndPr>
       <w:sdtContent>
@@ -10441,6 +10250,7 @@
             <w:id w:val="-573587230"/>
             <w:bibliography/>
           </w:sdtPr>
+          <w:sdtEndPr/>
           <w:sdtContent>
             <w:p>
               <w:pPr>
@@ -11276,6 +11086,7 @@
     <w:lsdException w:name="HTML Sample" w:semiHidden="1" w:unhideWhenUsed="1"/>
     <w:lsdException w:name="HTML Typewriter" w:semiHidden="1" w:unhideWhenUsed="1"/>
     <w:lsdException w:name="HTML Variable" w:semiHidden="1" w:unhideWhenUsed="1"/>
+    <w:lsdException w:name="Normal Table" w:semiHidden="1" w:unhideWhenUsed="1"/>
     <w:lsdException w:name="annotation subject" w:semiHidden="1" w:unhideWhenUsed="1"/>
     <w:lsdException w:name="No List" w:semiHidden="1" w:unhideWhenUsed="1"/>
     <w:lsdException w:name="Outline List 1" w:semiHidden="1" w:unhideWhenUsed="1"/>
@@ -11321,9 +11132,11 @@
     <w:lsdException w:name="Table Subtle 1" w:semiHidden="1" w:unhideWhenUsed="1"/>
     <w:lsdException w:name="Table Subtle 2" w:semiHidden="1" w:unhideWhenUsed="1"/>
     <w:lsdException w:name="Table Web 1" w:semiHidden="1" w:unhideWhenUsed="1"/>
+    <w:lsdException w:name="Table Web 2" w:semiHidden="1" w:unhideWhenUsed="1"/>
     <w:lsdException w:name="Table Web 3" w:semiHidden="1" w:unhideWhenUsed="1"/>
     <w:lsdException w:name="Balloon Text" w:semiHidden="1" w:unhideWhenUsed="1"/>
     <w:lsdException w:name="Table Grid" w:uiPriority="59"/>
+    <w:lsdException w:name="Table Theme" w:semiHidden="1" w:unhideWhenUsed="1"/>
     <w:lsdException w:name="Placeholder Text" w:semiHidden="1"/>
     <w:lsdException w:name="No Spacing" w:uiPriority="1" w:qFormat="1"/>
     <w:lsdException w:name="Light Shading" w:uiPriority="60"/>
@@ -12257,7 +12070,7 @@
 </file>
 
 <file path=customXml/itemProps1.xml><?xml version="1.0" encoding="utf-8"?>
-<ds:datastoreItem xmlns:ds="http://schemas.openxmlformats.org/officeDocument/2006/customXml" ds:itemID="{9BCD30AB-542A-46E7-8B30-6F3058C67844}">
+<ds:datastoreItem xmlns:ds="http://schemas.openxmlformats.org/officeDocument/2006/customXml" ds:itemID="{8BC88496-D9CB-4DA0-9C19-242767689EC9}">
   <ds:schemaRefs>
     <ds:schemaRef ds:uri="http://schemas.openxmlformats.org/officeDocument/2006/bibliography"/>
   </ds:schemaRefs>

</xml_diff>